<commit_message>
moved test report files
</commit_message>
<xml_diff>
--- a/Hardware/Improvements for new pcb itterations/Improvements for V0.3docx.docx
+++ b/Hardware/Improvements for new pcb itterations/Improvements for V0.3docx.docx
@@ -2,7 +2,29 @@
 <file path=word/document.xml><?xml version="1.0" encoding="utf-8"?>
 <w:document xmlns:wpc="http://schemas.microsoft.com/office/word/2010/wordprocessingCanvas" xmlns:cx="http://schemas.microsoft.com/office/drawing/2014/chartex" xmlns:cx1="http://schemas.microsoft.com/office/drawing/2015/9/8/chartex" xmlns:cx2="http://schemas.microsoft.com/office/drawing/2015/10/21/chartex" xmlns:cx3="http://schemas.microsoft.com/office/drawing/2016/5/9/chartex" xmlns:cx4="http://schemas.microsoft.com/office/drawing/2016/5/10/chartex" xmlns:cx5="http://schemas.microsoft.com/office/drawing/2016/5/11/chartex" xmlns:cx6="http://schemas.microsoft.com/office/drawing/2016/5/12/chartex" xmlns:cx7="http://schemas.microsoft.com/office/drawing/2016/5/13/chartex" xmlns:cx8="http://schemas.microsoft.com/office/drawing/2016/5/14/chartex" xmlns:mc="http://schemas.openxmlformats.org/markup-compatibility/2006" xmlns:aink="http://schemas.microsoft.com/office/drawing/2016/ink" xmlns:am3d="http://schemas.microsoft.com/office/drawing/2017/model3d" xmlns:o="urn:schemas-microsoft-com:office:office" xmlns:oel="http://schemas.microsoft.com/office/2019/extlst" xmlns:r="http://schemas.openxmlformats.org/officeDocument/2006/relationships" xmlns:m="http://schemas.openxmlformats.org/officeDocument/2006/math" xmlns:v="urn:schemas-microsoft-com:vml" xmlns:wp14="http://schemas.microsoft.com/office/word/2010/wordprocessingDrawing" xmlns:wp="http://schemas.openxmlformats.org/drawingml/2006/wordprocessingDrawing" xmlns:w10="urn:schemas-microsoft-com:office:word" xmlns:w="http://schemas.openxmlformats.org/wordprocessingml/2006/main" xmlns:w14="http://schemas.microsoft.com/office/word/2010/wordml" xmlns:w15="http://schemas.microsoft.com/office/word/2012/wordml" xmlns:w16cex="http://schemas.microsoft.com/office/word/2018/wordml/cex" xmlns:w16cid="http://schemas.microsoft.com/office/word/2016/wordml/cid" xmlns:w16="http://schemas.microsoft.com/office/word/2018/wordml" xmlns:w16sdtdh="http://schemas.microsoft.com/office/word/2020/wordml/sdtdatahash" xmlns:w16se="http://schemas.microsoft.com/office/word/2015/wordml/symex" xmlns:wpg="http://schemas.microsoft.com/office/word/2010/wordprocessingGroup" xmlns:wpi="http://schemas.microsoft.com/office/word/2010/wordprocessingInk" xmlns:wne="http://schemas.microsoft.com/office/word/2006/wordml" xmlns:wps="http://schemas.microsoft.com/office/word/2010/wordprocessingShape" mc:Ignorable="w14 w15 w16se w16cid w16 w16cex w16sdtdh wp14">
   <w:body>
-    <w:p/>
+    <w:p>
+      <w:r>
+        <w:t>Improvements for V0.</w:t>
+      </w:r>
+      <w:r>
+        <w:t>3</w:t>
+      </w:r>
+      <w:r>
+        <w:t xml:space="preserve"> of the Rastaban PCB</w:t>
+      </w:r>
+    </w:p>
+    <w:p>
+      <w:pPr>
+        <w:pStyle w:val="Lijstalinea"/>
+        <w:numPr>
+          <w:ilvl w:val="0"/>
+          <w:numId w:val="8"/>
+        </w:numPr>
+      </w:pPr>
+      <w:r>
+        <w:t>Figure out which hardware pins to use for what components</w:t>
+      </w:r>
+    </w:p>
     <w:sectPr>
       <w:pgSz w:w="11906" w:h="16838"/>
       <w:pgMar w:top="1417" w:right="1417" w:bottom="1417" w:left="1417" w:header="709" w:footer="709" w:gutter="0"/>
@@ -242,6 +264,232 @@
     </w:lvl>
   </w:abstractNum>
   <w:abstractNum w:abstractNumId="2" w15:restartNumberingAfterBreak="0">
+    <w:nsid w:val="2D6367FA"/>
+    <w:multiLevelType w:val="hybridMultilevel"/>
+    <w:tmpl w:val="6DBAE7CA"/>
+    <w:lvl w:ilvl="0" w:tplc="04130001">
+      <w:start w:val="1"/>
+      <w:numFmt w:val="bullet"/>
+      <w:lvlText w:val=""/>
+      <w:lvlJc w:val="left"/>
+      <w:pPr>
+        <w:ind w:left="720" w:hanging="360"/>
+      </w:pPr>
+      <w:rPr>
+        <w:rFonts w:ascii="Symbol" w:hAnsi="Symbol" w:hint="default"/>
+      </w:rPr>
+    </w:lvl>
+    <w:lvl w:ilvl="1" w:tplc="04130003" w:tentative="1">
+      <w:start w:val="1"/>
+      <w:numFmt w:val="bullet"/>
+      <w:lvlText w:val="o"/>
+      <w:lvlJc w:val="left"/>
+      <w:pPr>
+        <w:ind w:left="1440" w:hanging="360"/>
+      </w:pPr>
+      <w:rPr>
+        <w:rFonts w:ascii="Courier New" w:hAnsi="Courier New" w:cs="Courier New" w:hint="default"/>
+      </w:rPr>
+    </w:lvl>
+    <w:lvl w:ilvl="2" w:tplc="04130005" w:tentative="1">
+      <w:start w:val="1"/>
+      <w:numFmt w:val="bullet"/>
+      <w:lvlText w:val=""/>
+      <w:lvlJc w:val="left"/>
+      <w:pPr>
+        <w:ind w:left="2160" w:hanging="360"/>
+      </w:pPr>
+      <w:rPr>
+        <w:rFonts w:ascii="Wingdings" w:hAnsi="Wingdings" w:hint="default"/>
+      </w:rPr>
+    </w:lvl>
+    <w:lvl w:ilvl="3" w:tplc="04130001" w:tentative="1">
+      <w:start w:val="1"/>
+      <w:numFmt w:val="bullet"/>
+      <w:lvlText w:val=""/>
+      <w:lvlJc w:val="left"/>
+      <w:pPr>
+        <w:ind w:left="2880" w:hanging="360"/>
+      </w:pPr>
+      <w:rPr>
+        <w:rFonts w:ascii="Symbol" w:hAnsi="Symbol" w:hint="default"/>
+      </w:rPr>
+    </w:lvl>
+    <w:lvl w:ilvl="4" w:tplc="04130003" w:tentative="1">
+      <w:start w:val="1"/>
+      <w:numFmt w:val="bullet"/>
+      <w:lvlText w:val="o"/>
+      <w:lvlJc w:val="left"/>
+      <w:pPr>
+        <w:ind w:left="3600" w:hanging="360"/>
+      </w:pPr>
+      <w:rPr>
+        <w:rFonts w:ascii="Courier New" w:hAnsi="Courier New" w:cs="Courier New" w:hint="default"/>
+      </w:rPr>
+    </w:lvl>
+    <w:lvl w:ilvl="5" w:tplc="04130005" w:tentative="1">
+      <w:start w:val="1"/>
+      <w:numFmt w:val="bullet"/>
+      <w:lvlText w:val=""/>
+      <w:lvlJc w:val="left"/>
+      <w:pPr>
+        <w:ind w:left="4320" w:hanging="360"/>
+      </w:pPr>
+      <w:rPr>
+        <w:rFonts w:ascii="Wingdings" w:hAnsi="Wingdings" w:hint="default"/>
+      </w:rPr>
+    </w:lvl>
+    <w:lvl w:ilvl="6" w:tplc="04130001" w:tentative="1">
+      <w:start w:val="1"/>
+      <w:numFmt w:val="bullet"/>
+      <w:lvlText w:val=""/>
+      <w:lvlJc w:val="left"/>
+      <w:pPr>
+        <w:ind w:left="5040" w:hanging="360"/>
+      </w:pPr>
+      <w:rPr>
+        <w:rFonts w:ascii="Symbol" w:hAnsi="Symbol" w:hint="default"/>
+      </w:rPr>
+    </w:lvl>
+    <w:lvl w:ilvl="7" w:tplc="04130003" w:tentative="1">
+      <w:start w:val="1"/>
+      <w:numFmt w:val="bullet"/>
+      <w:lvlText w:val="o"/>
+      <w:lvlJc w:val="left"/>
+      <w:pPr>
+        <w:ind w:left="5760" w:hanging="360"/>
+      </w:pPr>
+      <w:rPr>
+        <w:rFonts w:ascii="Courier New" w:hAnsi="Courier New" w:cs="Courier New" w:hint="default"/>
+      </w:rPr>
+    </w:lvl>
+    <w:lvl w:ilvl="8" w:tplc="04130005" w:tentative="1">
+      <w:start w:val="1"/>
+      <w:numFmt w:val="bullet"/>
+      <w:lvlText w:val=""/>
+      <w:lvlJc w:val="left"/>
+      <w:pPr>
+        <w:ind w:left="6480" w:hanging="360"/>
+      </w:pPr>
+      <w:rPr>
+        <w:rFonts w:ascii="Wingdings" w:hAnsi="Wingdings" w:hint="default"/>
+      </w:rPr>
+    </w:lvl>
+  </w:abstractNum>
+  <w:abstractNum w:abstractNumId="3" w15:restartNumberingAfterBreak="0">
+    <w:nsid w:val="366A2D91"/>
+    <w:multiLevelType w:val="hybridMultilevel"/>
+    <w:tmpl w:val="D2C45F26"/>
+    <w:lvl w:ilvl="0" w:tplc="0413000F">
+      <w:start w:val="1"/>
+      <w:numFmt w:val="decimal"/>
+      <w:lvlText w:val="%1."/>
+      <w:lvlJc w:val="left"/>
+      <w:pPr>
+        <w:ind w:left="720" w:hanging="360"/>
+      </w:pPr>
+      <w:rPr>
+        <w:rFonts w:hint="default"/>
+      </w:rPr>
+    </w:lvl>
+    <w:lvl w:ilvl="1" w:tplc="FFFFFFFF" w:tentative="1">
+      <w:start w:val="1"/>
+      <w:numFmt w:val="bullet"/>
+      <w:lvlText w:val="o"/>
+      <w:lvlJc w:val="left"/>
+      <w:pPr>
+        <w:ind w:left="1440" w:hanging="360"/>
+      </w:pPr>
+      <w:rPr>
+        <w:rFonts w:ascii="Courier New" w:hAnsi="Courier New" w:cs="Courier New" w:hint="default"/>
+      </w:rPr>
+    </w:lvl>
+    <w:lvl w:ilvl="2" w:tplc="FFFFFFFF" w:tentative="1">
+      <w:start w:val="1"/>
+      <w:numFmt w:val="bullet"/>
+      <w:lvlText w:val=""/>
+      <w:lvlJc w:val="left"/>
+      <w:pPr>
+        <w:ind w:left="2160" w:hanging="360"/>
+      </w:pPr>
+      <w:rPr>
+        <w:rFonts w:ascii="Wingdings" w:hAnsi="Wingdings" w:hint="default"/>
+      </w:rPr>
+    </w:lvl>
+    <w:lvl w:ilvl="3" w:tplc="FFFFFFFF" w:tentative="1">
+      <w:start w:val="1"/>
+      <w:numFmt w:val="bullet"/>
+      <w:lvlText w:val=""/>
+      <w:lvlJc w:val="left"/>
+      <w:pPr>
+        <w:ind w:left="2880" w:hanging="360"/>
+      </w:pPr>
+      <w:rPr>
+        <w:rFonts w:ascii="Symbol" w:hAnsi="Symbol" w:hint="default"/>
+      </w:rPr>
+    </w:lvl>
+    <w:lvl w:ilvl="4" w:tplc="FFFFFFFF" w:tentative="1">
+      <w:start w:val="1"/>
+      <w:numFmt w:val="bullet"/>
+      <w:lvlText w:val="o"/>
+      <w:lvlJc w:val="left"/>
+      <w:pPr>
+        <w:ind w:left="3600" w:hanging="360"/>
+      </w:pPr>
+      <w:rPr>
+        <w:rFonts w:ascii="Courier New" w:hAnsi="Courier New" w:cs="Courier New" w:hint="default"/>
+      </w:rPr>
+    </w:lvl>
+    <w:lvl w:ilvl="5" w:tplc="FFFFFFFF" w:tentative="1">
+      <w:start w:val="1"/>
+      <w:numFmt w:val="bullet"/>
+      <w:lvlText w:val=""/>
+      <w:lvlJc w:val="left"/>
+      <w:pPr>
+        <w:ind w:left="4320" w:hanging="360"/>
+      </w:pPr>
+      <w:rPr>
+        <w:rFonts w:ascii="Wingdings" w:hAnsi="Wingdings" w:hint="default"/>
+      </w:rPr>
+    </w:lvl>
+    <w:lvl w:ilvl="6" w:tplc="FFFFFFFF" w:tentative="1">
+      <w:start w:val="1"/>
+      <w:numFmt w:val="bullet"/>
+      <w:lvlText w:val=""/>
+      <w:lvlJc w:val="left"/>
+      <w:pPr>
+        <w:ind w:left="5040" w:hanging="360"/>
+      </w:pPr>
+      <w:rPr>
+        <w:rFonts w:ascii="Symbol" w:hAnsi="Symbol" w:hint="default"/>
+      </w:rPr>
+    </w:lvl>
+    <w:lvl w:ilvl="7" w:tplc="FFFFFFFF" w:tentative="1">
+      <w:start w:val="1"/>
+      <w:numFmt w:val="bullet"/>
+      <w:lvlText w:val="o"/>
+      <w:lvlJc w:val="left"/>
+      <w:pPr>
+        <w:ind w:left="5760" w:hanging="360"/>
+      </w:pPr>
+      <w:rPr>
+        <w:rFonts w:ascii="Courier New" w:hAnsi="Courier New" w:cs="Courier New" w:hint="default"/>
+      </w:rPr>
+    </w:lvl>
+    <w:lvl w:ilvl="8" w:tplc="FFFFFFFF" w:tentative="1">
+      <w:start w:val="1"/>
+      <w:numFmt w:val="bullet"/>
+      <w:lvlText w:val=""/>
+      <w:lvlJc w:val="left"/>
+      <w:pPr>
+        <w:ind w:left="6480" w:hanging="360"/>
+      </w:pPr>
+      <w:rPr>
+        <w:rFonts w:ascii="Wingdings" w:hAnsi="Wingdings" w:hint="default"/>
+      </w:rPr>
+    </w:lvl>
+  </w:abstractNum>
+  <w:abstractNum w:abstractNumId="4" w15:restartNumberingAfterBreak="0">
     <w:nsid w:val="3CDC7679"/>
     <w:multiLevelType w:val="hybridMultilevel"/>
     <w:tmpl w:val="C59ED7D0"/>
@@ -354,7 +602,7 @@
       </w:rPr>
     </w:lvl>
   </w:abstractNum>
-  <w:abstractNum w:abstractNumId="3" w15:restartNumberingAfterBreak="0">
+  <w:abstractNum w:abstractNumId="5" w15:restartNumberingAfterBreak="0">
     <w:nsid w:val="55321DFC"/>
     <w:multiLevelType w:val="hybridMultilevel"/>
     <w:tmpl w:val="13B6A6E8"/>
@@ -440,7 +688,7 @@
       </w:pPr>
     </w:lvl>
   </w:abstractNum>
-  <w:abstractNum w:abstractNumId="4" w15:restartNumberingAfterBreak="0">
+  <w:abstractNum w:abstractNumId="6" w15:restartNumberingAfterBreak="0">
     <w:nsid w:val="5DA25933"/>
     <w:multiLevelType w:val="hybridMultilevel"/>
     <w:tmpl w:val="A27E35E8"/>
@@ -553,7 +801,7 @@
       </w:rPr>
     </w:lvl>
   </w:abstractNum>
-  <w:abstractNum w:abstractNumId="5" w15:restartNumberingAfterBreak="0">
+  <w:abstractNum w:abstractNumId="7" w15:restartNumberingAfterBreak="0">
     <w:nsid w:val="6FCE0C7C"/>
     <w:multiLevelType w:val="hybridMultilevel"/>
     <w:tmpl w:val="F9A4A670"/>
@@ -670,19 +918,25 @@
     <w:abstractNumId w:val="1"/>
   </w:num>
   <w:num w:numId="2" w16cid:durableId="301734823">
-    <w:abstractNumId w:val="5"/>
+    <w:abstractNumId w:val="7"/>
   </w:num>
   <w:num w:numId="3" w16cid:durableId="1277255254">
-    <w:abstractNumId w:val="3"/>
+    <w:abstractNumId w:val="5"/>
   </w:num>
   <w:num w:numId="4" w16cid:durableId="788933240">
     <w:abstractNumId w:val="0"/>
   </w:num>
   <w:num w:numId="5" w16cid:durableId="333533324">
+    <w:abstractNumId w:val="6"/>
+  </w:num>
+  <w:num w:numId="6" w16cid:durableId="1123305324">
     <w:abstractNumId w:val="4"/>
   </w:num>
-  <w:num w:numId="6" w16cid:durableId="1123305324">
+  <w:num w:numId="7" w16cid:durableId="1828521598">
     <w:abstractNumId w:val="2"/>
+  </w:num>
+  <w:num w:numId="8" w16cid:durableId="1274824484">
+    <w:abstractNumId w:val="3"/>
   </w:num>
 </w:numbering>
 </file>
@@ -1085,6 +1339,7 @@
   <w:style w:type="paragraph" w:default="1" w:styleId="Standaard">
     <w:name w:val="Normal"/>
     <w:qFormat/>
+    <w:rsid w:val="00025613"/>
     <w:rPr>
       <w:lang w:val="en-US"/>
     </w:rPr>

</xml_diff>

<commit_message>
changed main and motor schematics
MAIN:
-removed some caps
-changed cap values to 50v (for consistency)
-removed FB1

MOTORS:
-Started replacing the 2208 with the TMC2209
-Started configering the TMC2209 for uart mode only
</commit_message>
<xml_diff>
--- a/Hardware/Improvements for new pcb itterations/Improvements for V0.3docx.docx
+++ b/Hardware/Improvements for new pcb itterations/Improvements for V0.3docx.docx
@@ -4,84 +4,313 @@
   <w:body>
     <w:p>
       <w:r>
-        <w:t>Improvements for V0.3 of the Rastaban PCB</w:t>
+        <w:t xml:space="preserve">Improvements for V0.3 of the </w:t>
+      </w:r>
+      <w:proofErr w:type="spellStart"/>
+      <w:r>
+        <w:t>Rastaban</w:t>
+      </w:r>
+      <w:proofErr w:type="spellEnd"/>
+      <w:r>
+        <w:t xml:space="preserve"> PCB</w:t>
       </w:r>
     </w:p>
-    <w:p>
-      <w:pPr>
-        <w:pStyle w:val="Lijstalinea"/>
-        <w:numPr>
-          <w:ilvl w:val="0"/>
-          <w:numId w:val="8"/>
-        </w:numPr>
-      </w:pPr>
-      <w:r>
-        <w:t>Figure out which hardware pins to use for what components</w:t>
-      </w:r>
-    </w:p>
-    <w:p>
-      <w:pPr>
-        <w:pStyle w:val="Lijstalinea"/>
-        <w:numPr>
-          <w:ilvl w:val="0"/>
-          <w:numId w:val="8"/>
-        </w:numPr>
-      </w:pPr>
-      <w:r>
-        <w:t xml:space="preserve">TMC 2209 uses different ms1 ms2 configuration for microstepping than the tmc 2208! Keep this in mind. </w:t>
-      </w:r>
-    </w:p>
-    <w:p>
-      <w:pPr>
-        <w:pStyle w:val="Lijstalinea"/>
-        <w:numPr>
-          <w:ilvl w:val="0"/>
-          <w:numId w:val="8"/>
-        </w:numPr>
-      </w:pPr>
-      <w:r>
-        <w:t>Remove tmc2208 from design, focus on 2209</w:t>
-      </w:r>
-    </w:p>
-    <w:p>
-      <w:pPr>
-        <w:pStyle w:val="Lijstalinea"/>
-        <w:numPr>
-          <w:ilvl w:val="0"/>
-          <w:numId w:val="8"/>
-        </w:numPr>
-      </w:pPr>
-      <w:r>
-        <w:t>Use uart on 2209</w:t>
-      </w:r>
-      <w:r>
-        <w:t xml:space="preserve"> for better control and efficiency.</w:t>
-      </w:r>
-    </w:p>
-    <w:p>
-      <w:pPr>
-        <w:pStyle w:val="Lijstalinea"/>
-        <w:numPr>
-          <w:ilvl w:val="0"/>
-          <w:numId w:val="8"/>
-        </w:numPr>
-      </w:pPr>
-      <w:r>
-        <w:t>Connect diag pin of 2209 for stall (stuck motor) indication for rpi</w:t>
-      </w:r>
-    </w:p>
-    <w:p>
-      <w:pPr>
-        <w:pStyle w:val="Lijstalinea"/>
-        <w:numPr>
-          <w:ilvl w:val="0"/>
-          <w:numId w:val="8"/>
-        </w:numPr>
-      </w:pPr>
-      <w:r>
-        <w:t>Checkout the problems with diag pin on tmc2209 (see pdf in datasheets)</w:t>
-      </w:r>
-    </w:p>
+    <w:tbl>
+      <w:tblPr>
+        <w:tblStyle w:val="Tabelraster"/>
+        <w:tblW w:w="0" w:type="auto"/>
+        <w:tblLook w:val="04A0" w:firstRow="1" w:lastRow="0" w:firstColumn="1" w:lastColumn="0" w:noHBand="0" w:noVBand="1"/>
+      </w:tblPr>
+      <w:tblGrid>
+        <w:gridCol w:w="421"/>
+        <w:gridCol w:w="5786"/>
+        <w:gridCol w:w="2855"/>
+      </w:tblGrid>
+      <w:tr>
+        <w:tc>
+          <w:tcPr>
+            <w:tcW w:w="421" w:type="dxa"/>
+          </w:tcPr>
+          <w:p>
+            <w:r>
+              <w:t>#</w:t>
+            </w:r>
+          </w:p>
+        </w:tc>
+        <w:tc>
+          <w:tcPr>
+            <w:tcW w:w="5786" w:type="dxa"/>
+          </w:tcPr>
+          <w:p>
+            <w:r>
+              <w:t>Improvement</w:t>
+            </w:r>
+          </w:p>
+        </w:tc>
+        <w:tc>
+          <w:tcPr>
+            <w:tcW w:w="2855" w:type="dxa"/>
+          </w:tcPr>
+          <w:p>
+            <w:r>
+              <w:t>Finished</w:t>
+            </w:r>
+          </w:p>
+        </w:tc>
+      </w:tr>
+      <w:tr>
+        <w:tc>
+          <w:tcPr>
+            <w:tcW w:w="421" w:type="dxa"/>
+          </w:tcPr>
+          <w:p>
+            <w:r>
+              <w:t>1</w:t>
+            </w:r>
+          </w:p>
+        </w:tc>
+        <w:tc>
+          <w:tcPr>
+            <w:tcW w:w="5786" w:type="dxa"/>
+          </w:tcPr>
+          <w:p>
+            <w:r>
+              <w:t>Figure out which hardware pins to use for what components</w:t>
+            </w:r>
+            <w:r>
+              <w:tab/>
+            </w:r>
+          </w:p>
+        </w:tc>
+        <w:tc>
+          <w:tcPr>
+            <w:tcW w:w="2855" w:type="dxa"/>
+          </w:tcPr>
+          <w:p/>
+        </w:tc>
+      </w:tr>
+      <w:tr>
+        <w:tc>
+          <w:tcPr>
+            <w:tcW w:w="421" w:type="dxa"/>
+          </w:tcPr>
+          <w:p>
+            <w:r>
+              <w:t>2</w:t>
+            </w:r>
+          </w:p>
+        </w:tc>
+        <w:tc>
+          <w:tcPr>
+            <w:tcW w:w="5786" w:type="dxa"/>
+          </w:tcPr>
+          <w:p>
+            <w:r>
+              <w:t xml:space="preserve">TMC 2209 uses different ms1 ms2 configuration for </w:t>
+            </w:r>
+            <w:proofErr w:type="spellStart"/>
+            <w:r>
+              <w:t>microstepping</w:t>
+            </w:r>
+            <w:proofErr w:type="spellEnd"/>
+            <w:r>
+              <w:t xml:space="preserve"> than the </w:t>
+            </w:r>
+            <w:proofErr w:type="spellStart"/>
+            <w:r>
+              <w:t>tmc</w:t>
+            </w:r>
+            <w:proofErr w:type="spellEnd"/>
+            <w:r>
+              <w:t xml:space="preserve"> 2208! Keep this in mind. </w:t>
+            </w:r>
+          </w:p>
+          <w:p/>
+        </w:tc>
+        <w:tc>
+          <w:tcPr>
+            <w:tcW w:w="2855" w:type="dxa"/>
+          </w:tcPr>
+          <w:p/>
+        </w:tc>
+      </w:tr>
+      <w:tr>
+        <w:tc>
+          <w:tcPr>
+            <w:tcW w:w="421" w:type="dxa"/>
+          </w:tcPr>
+          <w:p>
+            <w:r>
+              <w:t>3</w:t>
+            </w:r>
+          </w:p>
+        </w:tc>
+        <w:tc>
+          <w:tcPr>
+            <w:tcW w:w="5786" w:type="dxa"/>
+          </w:tcPr>
+          <w:p>
+            <w:r>
+              <w:t>Remove tmc2208 from design, focus on 2209</w:t>
+            </w:r>
+          </w:p>
+        </w:tc>
+        <w:tc>
+          <w:tcPr>
+            <w:tcW w:w="2855" w:type="dxa"/>
+          </w:tcPr>
+          <w:p/>
+        </w:tc>
+      </w:tr>
+      <w:tr>
+        <w:tc>
+          <w:tcPr>
+            <w:tcW w:w="421" w:type="dxa"/>
+          </w:tcPr>
+          <w:p>
+            <w:r>
+              <w:t>4</w:t>
+            </w:r>
+          </w:p>
+        </w:tc>
+        <w:tc>
+          <w:tcPr>
+            <w:tcW w:w="5786" w:type="dxa"/>
+          </w:tcPr>
+          <w:p>
+            <w:r>
+              <w:t>Use UART on 2209 and remove step/</w:t>
+            </w:r>
+            <w:proofErr w:type="spellStart"/>
+            <w:r>
+              <w:t>dir</w:t>
+            </w:r>
+            <w:proofErr w:type="spellEnd"/>
+            <w:r>
+              <w:t xml:space="preserve"> enable interface.</w:t>
+            </w:r>
+          </w:p>
+          <w:p/>
+        </w:tc>
+        <w:tc>
+          <w:tcPr>
+            <w:tcW w:w="2855" w:type="dxa"/>
+          </w:tcPr>
+          <w:p/>
+        </w:tc>
+      </w:tr>
+      <w:tr>
+        <w:tc>
+          <w:tcPr>
+            <w:tcW w:w="421" w:type="dxa"/>
+          </w:tcPr>
+          <w:p>
+            <w:r>
+              <w:t>5</w:t>
+            </w:r>
+          </w:p>
+        </w:tc>
+        <w:tc>
+          <w:tcPr>
+            <w:tcW w:w="5786" w:type="dxa"/>
+          </w:tcPr>
+          <w:p>
+            <w:r>
+              <w:t>Use appropriate resistor for UART control on 2209 (resistance should decrease with increase in drivers).</w:t>
+            </w:r>
+          </w:p>
+          <w:p/>
+        </w:tc>
+        <w:tc>
+          <w:tcPr>
+            <w:tcW w:w="2855" w:type="dxa"/>
+          </w:tcPr>
+          <w:p/>
+        </w:tc>
+      </w:tr>
+      <w:tr>
+        <w:tc>
+          <w:tcPr>
+            <w:tcW w:w="421" w:type="dxa"/>
+          </w:tcPr>
+          <w:p>
+            <w:r>
+              <w:t>6</w:t>
+            </w:r>
+          </w:p>
+        </w:tc>
+        <w:tc>
+          <w:tcPr>
+            <w:tcW w:w="5786" w:type="dxa"/>
+          </w:tcPr>
+          <w:p>
+            <w:r>
+              <w:t xml:space="preserve">Connect </w:t>
+            </w:r>
+            <w:proofErr w:type="spellStart"/>
+            <w:r>
+              <w:t>diag</w:t>
+            </w:r>
+            <w:proofErr w:type="spellEnd"/>
+            <w:r>
+              <w:t xml:space="preserve"> pin of 2209 for stall (stuck motor) indication for </w:t>
+            </w:r>
+            <w:proofErr w:type="spellStart"/>
+            <w:r>
+              <w:t>rpi</w:t>
+            </w:r>
+            <w:proofErr w:type="spellEnd"/>
+            <w:r>
+              <w:t>??</w:t>
+            </w:r>
+          </w:p>
+          <w:p/>
+        </w:tc>
+        <w:tc>
+          <w:tcPr>
+            <w:tcW w:w="2855" w:type="dxa"/>
+          </w:tcPr>
+          <w:p/>
+        </w:tc>
+      </w:tr>
+      <w:tr>
+        <w:tc>
+          <w:tcPr>
+            <w:tcW w:w="421" w:type="dxa"/>
+          </w:tcPr>
+          <w:p>
+            <w:r>
+              <w:t>7</w:t>
+            </w:r>
+          </w:p>
+        </w:tc>
+        <w:tc>
+          <w:tcPr>
+            <w:tcW w:w="5786" w:type="dxa"/>
+          </w:tcPr>
+          <w:p>
+            <w:r>
+              <w:t xml:space="preserve">Checkout the problems with </w:t>
+            </w:r>
+            <w:proofErr w:type="spellStart"/>
+            <w:r>
+              <w:t>diag</w:t>
+            </w:r>
+            <w:proofErr w:type="spellEnd"/>
+            <w:r>
+              <w:t xml:space="preserve"> pin on tmc2209 (see pdf in datasheets)</w:t>
+            </w:r>
+          </w:p>
+        </w:tc>
+        <w:tc>
+          <w:tcPr>
+            <w:tcW w:w="2855" w:type="dxa"/>
+          </w:tcPr>
+          <w:p/>
+        </w:tc>
+      </w:tr>
+    </w:tbl>
+    <w:p/>
     <w:sectPr>
       <w:pgSz w:w="11906" w:h="16838"/>
       <w:pgMar w:top="1417" w:right="1417" w:bottom="1417" w:left="1417" w:header="709" w:footer="709" w:gutter="0"/>

</xml_diff>

<commit_message>
changed footprints  (TMC2208->2209) and names
</commit_message>
<xml_diff>
--- a/Hardware/Improvements for new pcb itterations/Improvements for V0.3docx.docx
+++ b/Hardware/Improvements for new pcb itterations/Improvements for V0.3docx.docx
@@ -4,15 +4,7 @@
   <w:body>
     <w:p>
       <w:r>
-        <w:t xml:space="preserve">Improvements for V0.3 of the </w:t>
-      </w:r>
-      <w:proofErr w:type="spellStart"/>
-      <w:r>
-        <w:t>Rastaban</w:t>
-      </w:r>
-      <w:proofErr w:type="spellEnd"/>
-      <w:r>
-        <w:t xml:space="preserve"> PCB</w:t>
+        <w:t>Improvements for V0.3 of the Rastaban PCB</w:t>
       </w:r>
     </w:p>
     <w:tbl>
@@ -78,6 +70,15 @@
               <w:t>Figure out which hardware pins to use for what components</w:t>
             </w:r>
             <w:r>
+              <w:t xml:space="preserve"> led/focusmotor (drv883</w:t>
+            </w:r>
+            <w:r>
+              <w:t>8</w:t>
+            </w:r>
+            <w:r>
+              <w:t>)</w:t>
+            </w:r>
+            <w:r>
               <w:tab/>
             </w:r>
           </w:p>
@@ -106,23 +107,7 @@
           </w:tcPr>
           <w:p>
             <w:r>
-              <w:t xml:space="preserve">TMC 2209 uses different ms1 ms2 configuration for </w:t>
-            </w:r>
-            <w:proofErr w:type="spellStart"/>
-            <w:r>
-              <w:t>microstepping</w:t>
-            </w:r>
-            <w:proofErr w:type="spellEnd"/>
-            <w:r>
-              <w:t xml:space="preserve"> than the </w:t>
-            </w:r>
-            <w:proofErr w:type="spellStart"/>
-            <w:r>
-              <w:t>tmc</w:t>
-            </w:r>
-            <w:proofErr w:type="spellEnd"/>
-            <w:r>
-              <w:t xml:space="preserve"> 2208! Keep this in mind. </w:t>
+              <w:t xml:space="preserve">TMC 2209 uses different ms1 ms2 configuration for microstepping than the tmc 2208! Keep this in mind. </w:t>
             </w:r>
           </w:p>
           <w:p/>
@@ -131,7 +116,11 @@
           <w:tcPr>
             <w:tcW w:w="2855" w:type="dxa"/>
           </w:tcPr>
-          <w:p/>
+          <w:p>
+            <w:r>
+              <w:t>DONE</w:t>
+            </w:r>
+          </w:p>
         </w:tc>
       </w:tr>
       <w:tr>
@@ -159,7 +148,11 @@
           <w:tcPr>
             <w:tcW w:w="2855" w:type="dxa"/>
           </w:tcPr>
-          <w:p/>
+          <w:p>
+            <w:r>
+              <w:t>DONE</w:t>
+            </w:r>
+          </w:p>
         </w:tc>
       </w:tr>
       <w:tr>
@@ -179,15 +172,7 @@
           </w:tcPr>
           <w:p>
             <w:r>
-              <w:t>Use UART on 2209 and remove step/</w:t>
-            </w:r>
-            <w:proofErr w:type="spellStart"/>
-            <w:r>
-              <w:t>dir</w:t>
-            </w:r>
-            <w:proofErr w:type="spellEnd"/>
-            <w:r>
-              <w:t xml:space="preserve"> enable interface.</w:t>
+              <w:t>Use UART on 2209 and remove step/dir enable interface.</w:t>
             </w:r>
           </w:p>
           <w:p/>
@@ -196,7 +181,11 @@
           <w:tcPr>
             <w:tcW w:w="2855" w:type="dxa"/>
           </w:tcPr>
-          <w:p/>
+          <w:p>
+            <w:r>
+              <w:t>DONE</w:t>
+            </w:r>
+          </w:p>
         </w:tc>
       </w:tr>
       <w:tr>
@@ -216,7 +205,13 @@
           </w:tcPr>
           <w:p>
             <w:r>
-              <w:t>Use appropriate resistor for UART control on 2209 (resistance should decrease with increase in drivers).</w:t>
+              <w:t>Use appropriate resistor</w:t>
+            </w:r>
+            <w:r>
+              <w:t>s</w:t>
+            </w:r>
+            <w:r>
+              <w:t xml:space="preserve"> for UART control on 2209 (resistance should decrease with increase in drivers).</w:t>
             </w:r>
           </w:p>
           <w:p/>
@@ -225,7 +220,11 @@
           <w:tcPr>
             <w:tcW w:w="2855" w:type="dxa"/>
           </w:tcPr>
-          <w:p/>
+          <w:p>
+            <w:r>
+              <w:t>DONE</w:t>
+            </w:r>
+          </w:p>
         </w:tc>
       </w:tr>
       <w:tr>
@@ -245,21 +244,8 @@
           </w:tcPr>
           <w:p>
             <w:r>
-              <w:t xml:space="preserve">Connect </w:t>
-            </w:r>
-            <w:proofErr w:type="spellStart"/>
-            <w:r>
-              <w:t>diag</w:t>
-            </w:r>
-            <w:proofErr w:type="spellEnd"/>
-            <w:r>
-              <w:t xml:space="preserve"> pin of 2209 for stall (stuck motor) indication for </w:t>
-            </w:r>
-            <w:proofErr w:type="spellStart"/>
-            <w:r>
-              <w:t>rpi</w:t>
-            </w:r>
-            <w:proofErr w:type="spellEnd"/>
+              <w:t>Connect diag pin of 2209 for stall (stuck motor) indication for rpi</w:t>
+            </w:r>
             <w:r>
               <w:t>??</w:t>
             </w:r>
@@ -270,7 +256,11 @@
           <w:tcPr>
             <w:tcW w:w="2855" w:type="dxa"/>
           </w:tcPr>
-          <w:p/>
+          <w:p>
+            <w:r>
+              <w:t>NO</w:t>
+            </w:r>
+          </w:p>
         </w:tc>
       </w:tr>
       <w:tr>
@@ -290,15 +280,7 @@
           </w:tcPr>
           <w:p>
             <w:r>
-              <w:t xml:space="preserve">Checkout the problems with </w:t>
-            </w:r>
-            <w:proofErr w:type="spellStart"/>
-            <w:r>
-              <w:t>diag</w:t>
-            </w:r>
-            <w:proofErr w:type="spellEnd"/>
-            <w:r>
-              <w:t xml:space="preserve"> pin on tmc2209 (see pdf in datasheets)</w:t>
+              <w:t>Checkout the problems with diag pin on tmc2209 (see pdf in datasheets)</w:t>
             </w:r>
           </w:p>
         </w:tc>
@@ -306,7 +288,43 @@
           <w:tcPr>
             <w:tcW w:w="2855" w:type="dxa"/>
           </w:tcPr>
-          <w:p/>
+          <w:p>
+            <w:r>
+              <w:t>NO</w:t>
+            </w:r>
+          </w:p>
+        </w:tc>
+      </w:tr>
+      <w:tr>
+        <w:tc>
+          <w:tcPr>
+            <w:tcW w:w="421" w:type="dxa"/>
+          </w:tcPr>
+          <w:p>
+            <w:r>
+              <w:t>8</w:t>
+            </w:r>
+          </w:p>
+        </w:tc>
+        <w:tc>
+          <w:tcPr>
+            <w:tcW w:w="5786" w:type="dxa"/>
+          </w:tcPr>
+          <w:p>
+            <w:r>
+              <w:t>Change L1 footprint</w:t>
+            </w:r>
+          </w:p>
+        </w:tc>
+        <w:tc>
+          <w:tcPr>
+            <w:tcW w:w="2855" w:type="dxa"/>
+          </w:tcPr>
+          <w:p>
+            <w:r>
+              <w:t xml:space="preserve"> </w:t>
+            </w:r>
+          </w:p>
         </w:tc>
       </w:tr>
     </w:tbl>

</xml_diff>

<commit_message>
changed some component values in RPI power circuit
New components
-lm2596s -5.0
-ss510
Removed:
feedback resistors
</commit_message>
<xml_diff>
--- a/Hardware/Improvements for new pcb itterations/Improvements for V0.3docx.docx
+++ b/Hardware/Improvements for new pcb itterations/Improvements for V0.3docx.docx
@@ -4,15 +4,7 @@
   <w:body>
     <w:p>
       <w:r>
-        <w:t xml:space="preserve">Improvements for V0.3 of the </w:t>
-      </w:r>
-      <w:proofErr w:type="spellStart"/>
-      <w:r>
-        <w:t>Rastaban</w:t>
-      </w:r>
-      <w:proofErr w:type="spellEnd"/>
-      <w:r>
-        <w:t xml:space="preserve"> PCB</w:t>
+        <w:t>Improvements for V0.3 of the Rastaban PCB</w:t>
       </w:r>
     </w:p>
     <w:tbl>
@@ -78,15 +70,7 @@
               <w:t>Figure out which hardware pins to use for what components</w:t>
             </w:r>
             <w:r>
-              <w:t xml:space="preserve"> led/</w:t>
-            </w:r>
-            <w:proofErr w:type="spellStart"/>
-            <w:r>
-              <w:t>focusmotor</w:t>
-            </w:r>
-            <w:proofErr w:type="spellEnd"/>
-            <w:r>
-              <w:t xml:space="preserve"> (drv883</w:t>
+              <w:t xml:space="preserve"> led/focusmotor (drv883</w:t>
             </w:r>
             <w:r>
               <w:t>8</w:t>
@@ -123,23 +107,7 @@
           </w:tcPr>
           <w:p>
             <w:r>
-              <w:t xml:space="preserve">TMC 2209 uses different ms1 ms2 configuration for </w:t>
-            </w:r>
-            <w:proofErr w:type="spellStart"/>
-            <w:r>
-              <w:t>microstepping</w:t>
-            </w:r>
-            <w:proofErr w:type="spellEnd"/>
-            <w:r>
-              <w:t xml:space="preserve"> than the </w:t>
-            </w:r>
-            <w:proofErr w:type="spellStart"/>
-            <w:r>
-              <w:t>tmc</w:t>
-            </w:r>
-            <w:proofErr w:type="spellEnd"/>
-            <w:r>
-              <w:t xml:space="preserve"> 2208! Keep this in mind. </w:t>
+              <w:t xml:space="preserve">TMC 2209 uses different ms1 ms2 configuration for microstepping than the tmc 2208! Keep this in mind. </w:t>
             </w:r>
           </w:p>
           <w:p/>
@@ -204,15 +172,7 @@
           </w:tcPr>
           <w:p>
             <w:r>
-              <w:t>Use UART on 2209 and remove step/</w:t>
-            </w:r>
-            <w:proofErr w:type="spellStart"/>
-            <w:r>
-              <w:t>dir</w:t>
-            </w:r>
-            <w:proofErr w:type="spellEnd"/>
-            <w:r>
-              <w:t xml:space="preserve"> enable interface.</w:t>
+              <w:t>Use UART on 2209 and remove step/dir enable interface.</w:t>
             </w:r>
           </w:p>
           <w:p/>
@@ -284,21 +244,8 @@
           </w:tcPr>
           <w:p>
             <w:r>
-              <w:t xml:space="preserve">Connect </w:t>
-            </w:r>
-            <w:proofErr w:type="spellStart"/>
-            <w:r>
-              <w:t>diag</w:t>
-            </w:r>
-            <w:proofErr w:type="spellEnd"/>
-            <w:r>
-              <w:t xml:space="preserve"> pin of 2209 for stall (stuck motor) indication for </w:t>
-            </w:r>
-            <w:proofErr w:type="spellStart"/>
-            <w:r>
-              <w:t>rpi</w:t>
-            </w:r>
-            <w:proofErr w:type="spellEnd"/>
+              <w:t>Connect diag pin of 2209 for stall (stuck motor) indication for rpi</w:t>
+            </w:r>
             <w:r>
               <w:t>??</w:t>
             </w:r>
@@ -333,15 +280,7 @@
           </w:tcPr>
           <w:p>
             <w:r>
-              <w:t xml:space="preserve">Checkout the problems with </w:t>
-            </w:r>
-            <w:proofErr w:type="spellStart"/>
-            <w:r>
-              <w:t>diag</w:t>
-            </w:r>
-            <w:proofErr w:type="spellEnd"/>
-            <w:r>
-              <w:t xml:space="preserve"> pin on tmc2209 (see pdf in datasheets)</w:t>
+              <w:t>Checkout the problems with diag pin on tmc2209 (see pdf in datasheets)</w:t>
             </w:r>
           </w:p>
         </w:tc>
@@ -493,7 +432,42 @@
           <w:tcPr>
             <w:tcW w:w="5786" w:type="dxa"/>
           </w:tcPr>
+          <w:p>
+            <w:r>
+              <w:t xml:space="preserve">Raspberry pi power circuit </w:t>
+            </w:r>
+            <w:r>
+              <w:t>coil whine should be resolved.</w:t>
+            </w:r>
+          </w:p>
+        </w:tc>
+        <w:tc>
+          <w:tcPr>
+            <w:tcW w:w="2855" w:type="dxa"/>
+          </w:tcPr>
           <w:p/>
+        </w:tc>
+      </w:tr>
+      <w:tr>
+        <w:tc>
+          <w:tcPr>
+            <w:tcW w:w="421" w:type="dxa"/>
+          </w:tcPr>
+          <w:p>
+            <w:r>
+              <w:t>13</w:t>
+            </w:r>
+          </w:p>
+        </w:tc>
+        <w:tc>
+          <w:tcPr>
+            <w:tcW w:w="5786" w:type="dxa"/>
+          </w:tcPr>
+          <w:p>
+            <w:r>
+              <w:t>Footprints for all power circuit components should be enlarged/checked</w:t>
+            </w:r>
+          </w:p>
         </w:tc>
         <w:tc>
           <w:tcPr>

</xml_diff>

<commit_message>
Removed Enable control from stepper drivers and started V0.3 pcb redesign
</commit_message>
<xml_diff>
--- a/Hardware/Improvements for new pcb itterations/Improvements for V0.3docx.docx
+++ b/Hardware/Improvements for new pcb itterations/Improvements for V0.3docx.docx
@@ -355,7 +355,17 @@
           <w:tcPr>
             <w:tcW w:w="2855" w:type="dxa"/>
           </w:tcPr>
-          <w:p/>
+          <w:p>
+            <w:r>
+              <w:t>YES</w:t>
+            </w:r>
+            <w:r>
+              <w:t xml:space="preserve">, </w:t>
+            </w:r>
+            <w:r>
+              <w:t>NOT DONE YET</w:t>
+            </w:r>
+          </w:p>
         </w:tc>
       </w:tr>
       <w:tr>
@@ -386,7 +396,11 @@
           <w:tcPr>
             <w:tcW w:w="2855" w:type="dxa"/>
           </w:tcPr>
-          <w:p/>
+          <w:p>
+            <w:r>
+              <w:t>YES, DONE</w:t>
+            </w:r>
+          </w:p>
         </w:tc>
       </w:tr>
       <w:tr>

</xml_diff>